<commit_message>
New translations [template]  - deriv affiliate team - seminar - email 1.docx (Arabic)
</commit_message>
<xml_diff>
--- a/public/email/crowdin/translations/ar/[TEMPLATE]  - Deriv Affiliate team - seminar - EMAIL 1.docx
+++ b/public/email/crowdin/translations/ar/[TEMPLATE]  - Deriv Affiliate team - seminar - EMAIL 1.docx
@@ -17,7 +17,7 @@
         <w:rPr>
           <w:rtl/>
         </w:rPr>
-        <w:t xml:space="preserve">ENGLISH / </w:t>
+        <w:t xml:space="preserve">الإنجليزية/ </w:t>
       </w:r>
       <w:hyperlink w:anchor="p49jshfwap3b">
         <w:r>
@@ -26,7 +26,7 @@
             <w:u w:val="single"/>
             <w:rtl/>
           </w:rPr>
-          <w:t>SPANISH</w:t>
+          <w:t>الإسبانية</w:t>
         </w:r>
       </w:hyperlink>
       <w:r>
@@ -42,7 +42,7 @@
             <w:u w:val="single"/>
             <w:rtl/>
           </w:rPr>
-          <w:t xml:space="preserve">PORTUGUESE </w:t>
+          <w:t xml:space="preserve">البرتغالية </w:t>
         </w:r>
       </w:hyperlink>
       <w:r>
@@ -58,7 +58,7 @@
             <w:u w:val="single"/>
             <w:rtl/>
           </w:rPr>
-          <w:t xml:space="preserve">FRENCH </w:t>
+          <w:t xml:space="preserve">الفرنسية </w:t>
         </w:r>
       </w:hyperlink>
       <w:r>
@@ -74,7 +74,7 @@
             <w:u w:val="single"/>
             <w:rtl/>
           </w:rPr>
-          <w:t xml:space="preserve">VIETNAMESE </w:t>
+          <w:t xml:space="preserve">الفيتنامية </w:t>
         </w:r>
       </w:hyperlink>
       <w:r>
@@ -90,7 +90,7 @@
             <w:u w:val="single"/>
             <w:rtl/>
           </w:rPr>
-          <w:t>THAI</w:t>
+          <w:t>التايلاندية</w:t>
         </w:r>
       </w:hyperlink>
     </w:p>
@@ -213,14 +213,14 @@
                 <w:b w:val="1"/>
                 <w:rtl/>
               </w:rPr>
-              <w:t>Background:</w:t>
+              <w:t>الخلفية:</w:t>
             </w:r>
             <w:r>
               <w:rPr>
                 <w:rtl/>
               </w:rPr>
               <w:br w:type="textWrapping"/>
-              <w:t xml:space="preserve">This is an invitation for affiliates to a meeting in their country or city. This is the first email to go out </w:t>
+              <w:t xml:space="preserve">هذه دعوة للمنتسبين إلى اجتماع في بلدهم أو مدينتهم. هذا هو أول بريد إلكتروني يتم إرساله </w:t>
             </w:r>
           </w:p>
         </w:tc>
@@ -260,40 +260,40 @@
         <w:rPr>
           <w:rtl/>
         </w:rPr>
-        <w:t>ENGLISH</w:t>
-      </w:r>
-    </w:p>
-    <w:p>
-      <w:pPr>
-        <w:rPr>
-          <w:rFonts w:ascii="IBM Plex Sans" w:hAnsi="IBM Plex Sans" w:cs="IBM Plex Sans" w:eastAsia="IBM Plex Sans"/>
-          <w:b w:val="1"/>
-        </w:rPr>
-        <w:bidi/>
-      </w:pPr>
-    </w:p>
-    <w:p>
-      <w:pPr>
-        <w:rPr>
-          <w:rFonts w:ascii="IBM Plex Sans" w:hAnsi="IBM Plex Sans" w:cs="IBM Plex Sans" w:eastAsia="IBM Plex Sans"/>
-          <w:b w:val="1"/>
-        </w:rPr>
-        <w:pStyle w:val="P68B1DB1-Normal2"/>
-        <w:bidi/>
-      </w:pPr>
-      <w:r>
-        <w:rPr>
-          <w:b w:val="1"/>
-          <w:rtl/>
-        </w:rPr>
-        <w:t xml:space="preserve">Subject line:</w:t>
+        <w:t xml:space="preserve">اللغة الإنجليزية</w:t>
+      </w:r>
+    </w:p>
+    <w:p>
+      <w:pPr>
+        <w:rPr>
+          <w:rFonts w:ascii="IBM Plex Sans" w:hAnsi="IBM Plex Sans" w:cs="IBM Plex Sans" w:eastAsia="IBM Plex Sans"/>
+          <w:b w:val="1"/>
+        </w:rPr>
+        <w:bidi/>
+      </w:pPr>
+    </w:p>
+    <w:p>
+      <w:pPr>
+        <w:rPr>
+          <w:rFonts w:ascii="IBM Plex Sans" w:hAnsi="IBM Plex Sans" w:cs="IBM Plex Sans" w:eastAsia="IBM Plex Sans"/>
+          <w:b w:val="1"/>
+        </w:rPr>
+        <w:pStyle w:val="P68B1DB1-Normal2"/>
+        <w:bidi/>
+      </w:pPr>
+      <w:r>
+        <w:rPr>
+          <w:b w:val="1"/>
+          <w:rtl/>
+        </w:rPr>
+        <w:t xml:space="preserve">سطر الموضوع:</w:t>
       </w:r>
       <w:r>
         <w:rPr>
           <w:rtl/>
         </w:rPr>
         <w:br w:type="textWrapping"/>
-        <w:t xml:space="preserve">Deriv Affiliate meeting | [CITY NAME] | [DATE]</w:t>
+        <w:t xml:space="preserve">ديريف اجتماع الشركاء | [اسم المدينة] | [التاريخ]</w:t>
         <w:br w:type="textWrapping"/>
         <w:br w:type="textWrapping"/>
       </w:r>
@@ -302,7 +302,7 @@
           <w:b w:val="1"/>
           <w:rtl/>
         </w:rPr>
-        <w:t>Body:</w:t>
+        <w:t>الهيئة:</w:t>
       </w:r>
     </w:p>
     <w:p>
@@ -321,22 +321,22 @@
         <w:rPr>
           <w:rtl/>
         </w:rPr>
-        <w:t xml:space="preserve">See you in [CITY NAME]!</w:t>
-      </w:r>
-    </w:p>
-    <w:p>
-      <w:pPr>
-        <w:rPr>
-          <w:rFonts w:ascii="IBM Plex Sans" w:hAnsi="IBM Plex Sans" w:cs="IBM Plex Sans" w:eastAsia="IBM Plex Sans"/>
-        </w:rPr>
-        <w:pStyle w:val="P68B1DB1-Normal2"/>
-        <w:bidi/>
-      </w:pPr>
-      <w:r>
-        <w:rPr>
-          <w:rtl/>
-        </w:rPr>
-        <w:t xml:space="preserve">Great news! We will be in [CITY NAME] from</w:t>
+        <w:t xml:space="preserve">نراكم في [CITY NAME]!</w:t>
+      </w:r>
+    </w:p>
+    <w:p>
+      <w:pPr>
+        <w:rPr>
+          <w:rFonts w:ascii="IBM Plex Sans" w:hAnsi="IBM Plex Sans" w:cs="IBM Plex Sans" w:eastAsia="IBM Plex Sans"/>
+        </w:rPr>
+        <w:pStyle w:val="P68B1DB1-Normal2"/>
+        <w:bidi/>
+      </w:pPr>
+      <w:r>
+        <w:rPr>
+          <w:rtl/>
+        </w:rPr>
+        <w:t xml:space="preserve">أخبار رائعة! سنكون في [اسم المدينة] من</w:t>
       </w:r>
       <w:r>
         <w:rPr>
@@ -349,30 +349,30 @@
         <w:rPr>
           <w:rtl/>
         </w:rPr>
-        <w:t xml:space="preserve">[DATE] to [DATE] 2023. Our affiliate team, led by [COUNTRY] Country Manager [AFFILIATE MANAGER NAME], look forward to an exclusive one-on-one session with you.</w:t>
-      </w:r>
-    </w:p>
-    <w:p>
-      <w:pPr>
-        <w:rPr>
-          <w:rFonts w:ascii="IBM Plex Sans" w:hAnsi="IBM Plex Sans" w:cs="IBM Plex Sans" w:eastAsia="IBM Plex Sans"/>
-        </w:rPr>
-        <w:bidi/>
-      </w:pPr>
-    </w:p>
-    <w:p>
-      <w:pPr>
-        <w:rPr>
-          <w:rFonts w:ascii="IBM Plex Sans" w:hAnsi="IBM Plex Sans" w:cs="IBM Plex Sans" w:eastAsia="IBM Plex Sans"/>
-        </w:rPr>
-        <w:pStyle w:val="P68B1DB1-Normal2"/>
-        <w:bidi/>
-      </w:pPr>
-      <w:r>
-        <w:rPr>
-          <w:rtl/>
-        </w:rPr>
-        <w:t xml:space="preserve">We’d love to hear about your experience with our affiliate programme. If there’s any way we can improve your experience, here’s your chance to tell us.</w:t>
+        <w:t xml:space="preserve">[التاريخ] إلى [التاريخ] 2023. يتطلع فريق الشركاء التابع لنا، بقيادة [COUNTRY]  المدير القطري [AFFILIATE MANAGER NAME]، إلى جلسة حصرية فردية معك.</w:t>
+      </w:r>
+    </w:p>
+    <w:p>
+      <w:pPr>
+        <w:rPr>
+          <w:rFonts w:ascii="IBM Plex Sans" w:hAnsi="IBM Plex Sans" w:cs="IBM Plex Sans" w:eastAsia="IBM Plex Sans"/>
+        </w:rPr>
+        <w:bidi/>
+      </w:pPr>
+    </w:p>
+    <w:p>
+      <w:pPr>
+        <w:rPr>
+          <w:rFonts w:ascii="IBM Plex Sans" w:hAnsi="IBM Plex Sans" w:cs="IBM Plex Sans" w:eastAsia="IBM Plex Sans"/>
+        </w:rPr>
+        <w:pStyle w:val="P68B1DB1-Normal2"/>
+        <w:bidi/>
+      </w:pPr>
+      <w:r>
+        <w:rPr>
+          <w:rtl/>
+        </w:rPr>
+        <w:t xml:space="preserve">يسعدنا أن نسمع عن تجربتك مع برنامج الشراكة الخاص بنا. إذا كانت هناك أي طريقة يمكننا من خلالها تحسين تجربتك، فهذه هي فرصتك لإخبارنا.</w:t>
       </w:r>
     </w:p>
     <w:p>
@@ -396,23 +396,23 @@
         <w:rPr>
           <w:rtl/>
         </w:rPr>
-        <w:t>When?</w:t>
-      </w:r>
-    </w:p>
-    <w:p>
-      <w:pPr>
-        <w:rPr>
-          <w:rFonts w:ascii="IBM Plex Sans" w:hAnsi="IBM Plex Sans" w:cs="IBM Plex Sans" w:eastAsia="IBM Plex Sans"/>
-          <w:b w:val="1"/>
-        </w:rPr>
-        <w:pStyle w:val="P68B1DB1-Normal2"/>
-        <w:bidi/>
-      </w:pPr>
-      <w:r>
-        <w:rPr>
-          <w:rtl/>
-        </w:rPr>
-        <w:t xml:space="preserve">A 1-hour slot between 9:00 AM and 6:00 PM</w:t>
+        <w:t>متى؟</w:t>
+      </w:r>
+    </w:p>
+    <w:p>
+      <w:pPr>
+        <w:rPr>
+          <w:rFonts w:ascii="IBM Plex Sans" w:hAnsi="IBM Plex Sans" w:cs="IBM Plex Sans" w:eastAsia="IBM Plex Sans"/>
+          <w:b w:val="1"/>
+        </w:rPr>
+        <w:pStyle w:val="P68B1DB1-Normal2"/>
+        <w:bidi/>
+      </w:pPr>
+      <w:r>
+        <w:rPr>
+          <w:rtl/>
+        </w:rPr>
+        <w:t xml:space="preserve">فترة مدتها ساعة واحدة بين الساعة 9:00 صباحًا والساعة 6:00 مساءً</w:t>
       </w:r>
       <w:r>
         <w:rPr>
@@ -425,39 +425,39 @@
         <w:rPr>
           <w:rtl/>
         </w:rPr>
-        <w:t xml:space="preserve">from [DATE] to [DATE]</w:t>
-      </w:r>
-    </w:p>
-    <w:p>
-      <w:pPr>
-        <w:rPr>
-          <w:rFonts w:ascii="IBM Plex Sans" w:hAnsi="IBM Plex Sans" w:cs="IBM Plex Sans" w:eastAsia="IBM Plex Sans"/>
-          <w:b w:val="1"/>
-        </w:rPr>
-        <w:bidi/>
-      </w:pPr>
-    </w:p>
-    <w:p>
-      <w:pPr>
-        <w:rPr>
-          <w:rFonts w:ascii="IBM Plex Sans" w:hAnsi="IBM Plex Sans" w:cs="IBM Plex Sans" w:eastAsia="IBM Plex Sans"/>
-        </w:rPr>
-        <w:pStyle w:val="P68B1DB1-Normal2"/>
-        <w:bidi/>
-      </w:pPr>
-      <w:r>
-        <w:rPr>
-          <w:b w:val="1"/>
-          <w:rtl/>
-        </w:rPr>
-        <w:t>Where?</w:t>
+        <w:t xml:space="preserve">من [DATE] إلى [DATE]</w:t>
+      </w:r>
+    </w:p>
+    <w:p>
+      <w:pPr>
+        <w:rPr>
+          <w:rFonts w:ascii="IBM Plex Sans" w:hAnsi="IBM Plex Sans" w:cs="IBM Plex Sans" w:eastAsia="IBM Plex Sans"/>
+          <w:b w:val="1"/>
+        </w:rPr>
+        <w:bidi/>
+      </w:pPr>
+    </w:p>
+    <w:p>
+      <w:pPr>
+        <w:rPr>
+          <w:rFonts w:ascii="IBM Plex Sans" w:hAnsi="IBM Plex Sans" w:cs="IBM Plex Sans" w:eastAsia="IBM Plex Sans"/>
+        </w:rPr>
+        <w:pStyle w:val="P68B1DB1-Normal2"/>
+        <w:bidi/>
+      </w:pPr>
+      <w:r>
+        <w:rPr>
+          <w:b w:val="1"/>
+          <w:rtl/>
+        </w:rPr>
+        <w:t>أين؟</w:t>
         <w:br w:type="textWrapping"/>
       </w:r>
       <w:r>
         <w:rPr>
           <w:rtl/>
         </w:rPr>
-        <w:t xml:space="preserve">To be confirmed</w:t>
+        <w:t xml:space="preserve">سيتم تأكيده</w:t>
       </w:r>
     </w:p>
     <w:p>
@@ -481,129 +481,129 @@
         <w:rPr>
           <w:rtl/>
         </w:rPr>
-        <w:t xml:space="preserve">How to book a slot?</w:t>
-      </w:r>
-    </w:p>
-    <w:p>
-      <w:pPr>
-        <w:rPr>
-          <w:rFonts w:ascii="IBM Plex Sans" w:hAnsi="IBM Plex Sans" w:cs="IBM Plex Sans" w:eastAsia="IBM Plex Sans"/>
-        </w:rPr>
-        <w:pStyle w:val="P68B1DB1-Normal2"/>
-        <w:bidi/>
-      </w:pPr>
-      <w:r>
-        <w:rPr>
-          <w:rtl/>
-        </w:rPr>
-        <w:t xml:space="preserve">Pick a date and time, and reply to this email by [DATE]  (first come, first served)</w:t>
-      </w:r>
-    </w:p>
-    <w:p>
-      <w:pPr>
-        <w:rPr>
-          <w:rFonts w:ascii="IBM Plex Sans" w:hAnsi="IBM Plex Sans" w:cs="IBM Plex Sans" w:eastAsia="IBM Plex Sans"/>
-        </w:rPr>
-        <w:bidi/>
-      </w:pPr>
-    </w:p>
-    <w:p>
-      <w:pPr>
-        <w:rPr>
-          <w:rFonts w:ascii="IBM Plex Sans" w:hAnsi="IBM Plex Sans" w:cs="IBM Plex Sans" w:eastAsia="IBM Plex Sans"/>
-        </w:rPr>
-        <w:pStyle w:val="P68B1DB1-Normal2"/>
-        <w:bidi/>
-      </w:pPr>
-      <w:r>
-        <w:rPr>
-          <w:rtl/>
-        </w:rPr>
-        <w:t xml:space="preserve">You’re welcome to bring along your clients and friends interested in learning more about trading on Deriv.</w:t>
-      </w:r>
-    </w:p>
-    <w:p>
-      <w:pPr>
-        <w:rPr>
-          <w:rFonts w:ascii="IBM Plex Sans" w:hAnsi="IBM Plex Sans" w:cs="IBM Plex Sans" w:eastAsia="IBM Plex Sans"/>
-        </w:rPr>
-        <w:bidi/>
-      </w:pPr>
-    </w:p>
-    <w:p>
-      <w:pPr>
-        <w:rPr>
-          <w:rFonts w:ascii="IBM Plex Sans" w:hAnsi="IBM Plex Sans" w:cs="IBM Plex Sans" w:eastAsia="IBM Plex Sans"/>
-        </w:rPr>
-        <w:pStyle w:val="P68B1DB1-Normal2"/>
-        <w:bidi/>
-      </w:pPr>
-      <w:r>
-        <w:rPr>
-          <w:rtl/>
-        </w:rPr>
-        <w:t xml:space="preserve">We’re grateful for your continuous support and look forward to meeting you!</w:t>
-      </w:r>
-    </w:p>
-    <w:p>
-      <w:pPr>
-        <w:rPr>
-          <w:rFonts w:ascii="IBM Plex Sans" w:hAnsi="IBM Plex Sans" w:cs="IBM Plex Sans" w:eastAsia="IBM Plex Sans"/>
-        </w:rPr>
-        <w:bidi/>
-      </w:pPr>
-    </w:p>
-    <w:p>
-      <w:pPr>
-        <w:rPr>
-          <w:rFonts w:ascii="IBM Plex Sans" w:hAnsi="IBM Plex Sans" w:cs="IBM Plex Sans" w:eastAsia="IBM Plex Sans"/>
-        </w:rPr>
-        <w:pStyle w:val="P68B1DB1-Normal2"/>
-        <w:bidi/>
-      </w:pPr>
-      <w:r>
-        <w:rPr>
-          <w:rtl/>
-        </w:rPr>
-        <w:t xml:space="preserve">P.S. We’re giving out free Deriv merchandise. Don’t miss out!</w:t>
-      </w:r>
-    </w:p>
-    <w:p>
-      <w:pPr>
-        <w:rPr>
-          <w:rFonts w:ascii="IBM Plex Sans" w:hAnsi="IBM Plex Sans" w:cs="IBM Plex Sans" w:eastAsia="IBM Plex Sans"/>
-        </w:rPr>
-        <w:bidi/>
-      </w:pPr>
-    </w:p>
-    <w:p>
-      <w:pPr>
-        <w:rPr>
-          <w:rFonts w:ascii="IBM Plex Sans" w:hAnsi="IBM Plex Sans" w:cs="IBM Plex Sans" w:eastAsia="IBM Plex Sans"/>
-        </w:rPr>
-        <w:pStyle w:val="P68B1DB1-Normal2"/>
-        <w:bidi/>
-      </w:pPr>
-      <w:r>
-        <w:rPr>
-          <w:rtl/>
-        </w:rPr>
-        <w:t xml:space="preserve">If you have questions, contact us </w:t>
-      </w:r>
-    </w:p>
-    <w:p>
-      <w:pPr>
-        <w:rPr>
-          <w:rFonts w:ascii="IBM Plex Sans" w:hAnsi="IBM Plex Sans" w:cs="IBM Plex Sans" w:eastAsia="IBM Plex Sans"/>
-        </w:rPr>
-        <w:pStyle w:val="P68B1DB1-Normal2"/>
-        <w:bidi/>
-      </w:pPr>
-      <w:r>
-        <w:rPr>
-          <w:rtl/>
-        </w:rPr>
-        <w:t xml:space="preserve">[AFFILIATE MANAGER NO] (Viber/WhatsApp) | [AFFILIATE MANAGER EMAIL]</w:t>
+        <w:t xml:space="preserve">كيف تحجز مساحة؟</w:t>
+      </w:r>
+    </w:p>
+    <w:p>
+      <w:pPr>
+        <w:rPr>
+          <w:rFonts w:ascii="IBM Plex Sans" w:hAnsi="IBM Plex Sans" w:cs="IBM Plex Sans" w:eastAsia="IBM Plex Sans"/>
+        </w:rPr>
+        <w:pStyle w:val="P68B1DB1-Normal2"/>
+        <w:bidi/>
+      </w:pPr>
+      <w:r>
+        <w:rPr>
+          <w:rtl/>
+        </w:rPr>
+        <w:t xml:space="preserve">اختر التاريخ والوقت، وقم بالرد على هذه الرسالة الإلكترونية عن طريق [DATE] (من يصل أولاً، يُخدم أولاً)</w:t>
+      </w:r>
+    </w:p>
+    <w:p>
+      <w:pPr>
+        <w:rPr>
+          <w:rFonts w:ascii="IBM Plex Sans" w:hAnsi="IBM Plex Sans" w:cs="IBM Plex Sans" w:eastAsia="IBM Plex Sans"/>
+        </w:rPr>
+        <w:bidi/>
+      </w:pPr>
+    </w:p>
+    <w:p>
+      <w:pPr>
+        <w:rPr>
+          <w:rFonts w:ascii="IBM Plex Sans" w:hAnsi="IBM Plex Sans" w:cs="IBM Plex Sans" w:eastAsia="IBM Plex Sans"/>
+        </w:rPr>
+        <w:pStyle w:val="P68B1DB1-Normal2"/>
+        <w:bidi/>
+      </w:pPr>
+      <w:r>
+        <w:rPr>
+          <w:rtl/>
+        </w:rPr>
+        <w:t xml:space="preserve">نرحب بك لجلب عملائك وأصدقائك المهتمين بمعرفة المزيد عن التداول على Deriv.</w:t>
+      </w:r>
+    </w:p>
+    <w:p>
+      <w:pPr>
+        <w:rPr>
+          <w:rFonts w:ascii="IBM Plex Sans" w:hAnsi="IBM Plex Sans" w:cs="IBM Plex Sans" w:eastAsia="IBM Plex Sans"/>
+        </w:rPr>
+        <w:bidi/>
+      </w:pPr>
+    </w:p>
+    <w:p>
+      <w:pPr>
+        <w:rPr>
+          <w:rFonts w:ascii="IBM Plex Sans" w:hAnsi="IBM Plex Sans" w:cs="IBM Plex Sans" w:eastAsia="IBM Plex Sans"/>
+        </w:rPr>
+        <w:pStyle w:val="P68B1DB1-Normal2"/>
+        <w:bidi/>
+      </w:pPr>
+      <w:r>
+        <w:rPr>
+          <w:rtl/>
+        </w:rPr>
+        <w:t xml:space="preserve">نحن ممتنون لدعمكم المستمر ونتطلع إلى مقابلتك!</w:t>
+      </w:r>
+    </w:p>
+    <w:p>
+      <w:pPr>
+        <w:rPr>
+          <w:rFonts w:ascii="IBM Plex Sans" w:hAnsi="IBM Plex Sans" w:cs="IBM Plex Sans" w:eastAsia="IBM Plex Sans"/>
+        </w:rPr>
+        <w:bidi/>
+      </w:pPr>
+    </w:p>
+    <w:p>
+      <w:pPr>
+        <w:rPr>
+          <w:rFonts w:ascii="IBM Plex Sans" w:hAnsi="IBM Plex Sans" w:cs="IBM Plex Sans" w:eastAsia="IBM Plex Sans"/>
+        </w:rPr>
+        <w:pStyle w:val="P68B1DB1-Normal2"/>
+        <w:bidi/>
+      </w:pPr>
+      <w:r>
+        <w:rPr>
+          <w:rtl/>
+        </w:rPr>
+        <w:t xml:space="preserve">ملاحظة. نحن نقدم بضائع Deriv مجانًا. لا تفوت الفرصة!</w:t>
+      </w:r>
+    </w:p>
+    <w:p>
+      <w:pPr>
+        <w:rPr>
+          <w:rFonts w:ascii="IBM Plex Sans" w:hAnsi="IBM Plex Sans" w:cs="IBM Plex Sans" w:eastAsia="IBM Plex Sans"/>
+        </w:rPr>
+        <w:bidi/>
+      </w:pPr>
+    </w:p>
+    <w:p>
+      <w:pPr>
+        <w:rPr>
+          <w:rFonts w:ascii="IBM Plex Sans" w:hAnsi="IBM Plex Sans" w:cs="IBM Plex Sans" w:eastAsia="IBM Plex Sans"/>
+        </w:rPr>
+        <w:pStyle w:val="P68B1DB1-Normal2"/>
+        <w:bidi/>
+      </w:pPr>
+      <w:r>
+        <w:rPr>
+          <w:rtl/>
+        </w:rPr>
+        <w:t xml:space="preserve">إذا كانت لديك أي أسئلة، فاتصل بنا </w:t>
+      </w:r>
+    </w:p>
+    <w:p>
+      <w:pPr>
+        <w:rPr>
+          <w:rFonts w:ascii="IBM Plex Sans" w:hAnsi="IBM Plex Sans" w:cs="IBM Plex Sans" w:eastAsia="IBM Plex Sans"/>
+        </w:rPr>
+        <w:pStyle w:val="P68B1DB1-Normal2"/>
+        <w:bidi/>
+      </w:pPr>
+      <w:r>
+        <w:rPr>
+          <w:rtl/>
+        </w:rPr>
+        <w:t xml:space="preserve">[رقم مدير الشراكة] (Viber/WhatsApp) | [البريد الإلكتروني لمدير الشراكة]</w:t>
       </w:r>
     </w:p>
     <w:bookmarkStart w:colFirst="0" w:colLast="0" w:name="p49jshfwap3b" w:id="2"/>
@@ -624,14 +624,14 @@
           <w:b w:val="1"/>
           <w:rtl/>
         </w:rPr>
-        <w:t>SPANISH</w:t>
+        <w:t>الإسبانية</w:t>
         <w:br w:type="textWrapping"/>
       </w:r>
       <w:r>
         <w:rPr>
           <w:rtl/>
         </w:rPr>
-        <w:t xml:space="preserve">Back to</w:t>
+        <w:t xml:space="preserve">العودة إلى</w:t>
       </w:r>
       <w:r>
         <w:rPr>
@@ -648,7 +648,7 @@
             <w:u w:val="single"/>
             <w:rtl/>
           </w:rPr>
-          <w:t>English</w:t>
+          <w:t>الإنجليزية</w:t>
         </w:r>
       </w:hyperlink>
     </w:p>
@@ -675,14 +675,14 @@
           <w:b w:val="1"/>
           <w:rtl/>
         </w:rPr>
-        <w:t xml:space="preserve">Subject line:</w:t>
+        <w:t>الموضوع:</w:t>
       </w:r>
       <w:r>
         <w:rPr>
           <w:rtl/>
         </w:rPr>
         <w:br w:type="textWrapping"/>
-        <w:t xml:space="preserve">Reunión de afiliados de Deriv | [CITY NAME] | [DATE]</w:t>
+        <w:t xml:space="preserve">Deriv اجتماع الشركاء | [اسم المدينة] | [التاريخ]</w:t>
         <w:br w:type="textWrapping"/>
         <w:br w:type="textWrapping"/>
       </w:r>
@@ -691,7 +691,7 @@
           <w:b w:val="1"/>
           <w:rtl/>
         </w:rPr>
-        <w:t>Body:</w:t>
+        <w:t>الهيئة:</w:t>
       </w:r>
     </w:p>
     <w:p>

</xml_diff>